<commit_message>
add some pkcs serials
</commit_message>
<xml_diff>
--- a/files/rfc/rfc2315译文1.docx
+++ b/files/rfc/rfc2315译文1.docx
@@ -77,7 +77,6 @@
     <w:p>
       <w:pPr>
         <w:rPr>
-          <w:rFonts w:hint="eastAsia"/>
           <w:b/>
           <w:sz w:val="32"/>
           <w:szCs w:val="32"/>
@@ -108,7 +107,6 @@
     <w:p>
       <w:pPr>
         <w:rPr>
-          <w:rFonts w:hint="eastAsia"/>
           <w:b/>
           <w:sz w:val="32"/>
           <w:szCs w:val="32"/>
@@ -285,17 +283,10 @@
       </w:r>
     </w:p>
     <w:p/>
-    <w:p>
-      <w:pPr>
-        <w:rPr>
-          <w:rFonts w:hint="eastAsia"/>
-        </w:rPr>
-      </w:pPr>
-    </w:p>
-    <w:p>
-      <w:pPr>
-        <w:rPr>
-          <w:rFonts w:hint="eastAsia"/>
+    <w:p/>
+    <w:p>
+      <w:pPr>
+        <w:rPr>
           <w:b/>
           <w:sz w:val="28"/>
           <w:szCs w:val="32"/>
@@ -321,11 +312,6 @@
       </w:r>
     </w:p>
     <w:p>
-      <w:pPr>
-        <w:rPr>
-          <w:rFonts w:hint="eastAsia"/>
-        </w:rPr>
-      </w:pPr>
       <w:r>
         <w:tab/>
       </w:r>
@@ -357,13 +343,7 @@
       </w:r>
     </w:p>
     <w:p/>
-    <w:p>
-      <w:pPr>
-        <w:rPr>
-          <w:rFonts w:hint="eastAsia"/>
-        </w:rPr>
-      </w:pPr>
-    </w:p>
+    <w:p/>
     <w:p/>
     <w:p>
       <w:pPr>
@@ -607,9 +587,6 @@
     <w:p>
       <w:pPr>
         <w:ind w:firstLine="420"/>
-        <w:rPr>
-          <w:rFonts w:hint="eastAsia"/>
-        </w:rPr>
       </w:pPr>
       <w:r>
         <w:rPr>
@@ -826,9 +803,6 @@
     <w:p>
       <w:pPr>
         <w:ind w:firstLine="420"/>
-        <w:rPr>
-          <w:rFonts w:hint="eastAsia"/>
-        </w:rPr>
       </w:pPr>
       <w:proofErr w:type="spellStart"/>
       <w:r>
@@ -977,9 +951,6 @@
     <w:p>
       <w:pPr>
         <w:ind w:firstLine="420"/>
-        <w:rPr>
-          <w:rFonts w:hint="eastAsia"/>
-        </w:rPr>
       </w:pPr>
       <w:r>
         <w:rPr>
@@ -1111,11 +1082,6 @@
       </w:r>
     </w:p>
     <w:p>
-      <w:pPr>
-        <w:rPr>
-          <w:rFonts w:hint="eastAsia"/>
-        </w:rPr>
-      </w:pPr>
       <w:r>
         <w:tab/>
         <w:t>RSA</w:t>
@@ -1199,11 +1165,6 @@
       </w:r>
     </w:p>
     <w:p>
-      <w:pPr>
-        <w:rPr>
-          <w:rFonts w:hint="eastAsia"/>
-        </w:rPr>
-      </w:pPr>
       <w:r>
         <w:tab/>
       </w:r>
@@ -1218,7 +1179,6 @@
     <w:p>
       <w:pPr>
         <w:rPr>
-          <w:rFonts w:hint="eastAsia"/>
           <w:b/>
           <w:sz w:val="28"/>
         </w:rPr>
@@ -1299,11 +1259,6 @@
       </w:r>
     </w:p>
     <w:p>
-      <w:pPr>
-        <w:rPr>
-          <w:rFonts w:hint="eastAsia"/>
-        </w:rPr>
-      </w:pPr>
       <w:r>
         <w:rPr>
           <w:rFonts w:hint="eastAsia"/>
@@ -1423,11 +1378,6 @@
       </w:r>
     </w:p>
     <w:p>
-      <w:pPr>
-        <w:rPr>
-          <w:rFonts w:hint="eastAsia"/>
-        </w:rPr>
-      </w:pPr>
       <w:r>
         <w:tab/>
       </w:r>
@@ -1586,7 +1536,6 @@
     <w:p>
       <w:pPr>
         <w:rPr>
-          <w:rFonts w:hint="eastAsia"/>
           <w:b/>
           <w:sz w:val="28"/>
         </w:rPr>
@@ -1617,11 +1566,6 @@
       </w:r>
     </w:p>
     <w:p>
-      <w:pPr>
-        <w:rPr>
-          <w:rFonts w:hint="eastAsia"/>
-        </w:rPr>
-      </w:pPr>
       <w:r>
         <w:t xml:space="preserve">    </w:t>
       </w:r>
@@ -1733,9 +1677,6 @@
     <w:p>
       <w:pPr>
         <w:ind w:firstLine="420"/>
-        <w:rPr>
-          <w:rFonts w:hint="eastAsia"/>
-        </w:rPr>
       </w:pPr>
       <w:r>
         <w:t>}</w:t>
@@ -2048,9 +1989,6 @@
           <w:numId w:val="3"/>
         </w:numPr>
         <w:ind w:firstLineChars="0"/>
-        <w:rPr>
-          <w:rFonts w:hint="eastAsia"/>
-        </w:rPr>
       </w:pPr>
       <w:r>
         <w:rPr>
@@ -2337,13 +2275,7 @@
       </w:r>
     </w:p>
     <w:p/>
-    <w:p>
-      <w:pPr>
-        <w:rPr>
-          <w:rFonts w:hint="eastAsia"/>
-        </w:rPr>
-      </w:pPr>
-    </w:p>
+    <w:p/>
     <w:p>
       <w:pPr>
         <w:rPr>
@@ -2369,11 +2301,6 @@
       </w:r>
     </w:p>
     <w:p>
-      <w:pPr>
-        <w:rPr>
-          <w:rFonts w:hint="eastAsia"/>
-        </w:rPr>
-      </w:pPr>
       <w:r>
         <w:tab/>
       </w:r>
@@ -2473,11 +2400,6 @@
     </w:p>
     <w:p/>
     <w:p>
-      <w:pPr>
-        <w:rPr>
-          <w:rFonts w:hint="eastAsia"/>
-        </w:rPr>
-      </w:pPr>
       <w:r>
         <w:tab/>
       </w:r>
@@ -2560,13 +2482,7 @@
       </w:r>
     </w:p>
     <w:p/>
-    <w:p>
-      <w:pPr>
-        <w:rPr>
-          <w:rFonts w:hint="eastAsia"/>
-        </w:rPr>
-      </w:pPr>
-    </w:p>
+    <w:p/>
     <w:p>
       <w:pPr>
         <w:rPr>
@@ -2592,11 +2508,6 @@
     </w:p>
     <w:p/>
     <w:p>
-      <w:pPr>
-        <w:rPr>
-          <w:rFonts w:hint="eastAsia"/>
-        </w:rPr>
-      </w:pPr>
       <w:r>
         <w:tab/>
       </w:r>
@@ -2753,9 +2664,6 @@
     <w:p>
       <w:pPr>
         <w:ind w:firstLine="420"/>
-        <w:rPr>
-          <w:rFonts w:hint="eastAsia"/>
-        </w:rPr>
       </w:pPr>
       <w:r>
         <w:rPr>
@@ -3013,9 +2921,6 @@
           <w:numId w:val="2"/>
         </w:numPr>
         <w:ind w:firstLineChars="0"/>
-        <w:rPr>
-          <w:rFonts w:hint="eastAsia"/>
-        </w:rPr>
       </w:pPr>
       <w:r>
         <w:rPr>
@@ -3054,9 +2959,6 @@
     <w:p>
       <w:pPr>
         <w:ind w:firstLineChars="200" w:firstLine="420"/>
-        <w:rPr>
-          <w:rFonts w:hint="eastAsia"/>
-        </w:rPr>
       </w:pPr>
       <w:r>
         <w:rPr>
@@ -3256,11 +3158,6 @@
       </w:r>
     </w:p>
     <w:p>
-      <w:pPr>
-        <w:rPr>
-          <w:rFonts w:hint="eastAsia"/>
-        </w:rPr>
-      </w:pPr>
       <w:r>
         <w:tab/>
       </w:r>
@@ -3463,9 +3360,6 @@
         <w:tab/>
       </w:r>
       <w:r>
-        <w:tab/>
-      </w:r>
-      <w:r>
         <w:t xml:space="preserve">[1] IMPLICIT </w:t>
       </w:r>
       <w:r>
@@ -3499,6 +3393,9 @@
       <w:proofErr w:type="gramEnd"/>
       <w:r>
         <w:t xml:space="preserve"> </w:t>
+      </w:r>
+      <w:r>
+        <w:tab/>
       </w:r>
       <w:r>
         <w:tab/>
@@ -3998,11 +3895,6 @@
     </w:p>
     <w:p/>
     <w:p>
-      <w:pPr>
-        <w:rPr>
-          <w:rFonts w:hint="eastAsia"/>
-        </w:rPr>
-      </w:pPr>
       <w:r>
         <w:rPr>
           <w:rFonts w:hint="eastAsia"/>
@@ -4304,9 +4196,6 @@
     <w:p>
       <w:pPr>
         <w:ind w:left="420" w:firstLine="360"/>
-        <w:rPr>
-          <w:rFonts w:hint="eastAsia"/>
-        </w:rPr>
       </w:pPr>
       <w:r>
         <w:rPr>
@@ -4857,22 +4746,12 @@
       </w:r>
     </w:p>
     <w:p>
-      <w:pPr>
-        <w:rPr>
-          <w:rFonts w:hint="eastAsia"/>
-        </w:rPr>
-      </w:pPr>
       <w:r>
         <w:tab/>
         <w:t>}</w:t>
       </w:r>
     </w:p>
     <w:p>
-      <w:pPr>
-        <w:rPr>
-          <w:rFonts w:hint="eastAsia"/>
-        </w:rPr>
-      </w:pPr>
       <w:r>
         <w:rPr>
           <w:rFonts w:hint="eastAsia"/>
@@ -4890,6 +4769,1398 @@
           <w:rFonts w:hint="eastAsia"/>
         </w:rPr>
         <w:t>签名</w:t>
+      </w:r>
+    </w:p>
+    <w:p>
+      <w:proofErr w:type="spellStart"/>
+      <w:proofErr w:type="gramStart"/>
+      <w:r>
+        <w:t>EncryptedDigest</w:t>
+      </w:r>
+      <w:proofErr w:type="spellEnd"/>
+      <w:r>
+        <w:t xml:space="preserve"> :</w:t>
+      </w:r>
+      <w:proofErr w:type="gramEnd"/>
+      <w:r>
+        <w:t>:= OCTET STRING</w:t>
+      </w:r>
+    </w:p>
+    <w:p/>
+    <w:p/>
+    <w:p>
+      <w:r>
+        <w:rPr>
+          <w:rFonts w:hint="eastAsia"/>
+        </w:rPr>
+        <w:t>签名者信息的属性定义如下：</w:t>
+      </w:r>
+    </w:p>
+    <w:p/>
+    <w:tbl>
+      <w:tblPr>
+        <w:tblStyle w:val="a8"/>
+        <w:tblW w:w="8784" w:type="dxa"/>
+        <w:jc w:val="center"/>
+        <w:tblLook w:val="04A0" w:firstRow="1" w:lastRow="0" w:firstColumn="1" w:lastColumn="0" w:noHBand="0" w:noVBand="1"/>
+      </w:tblPr>
+      <w:tblGrid>
+        <w:gridCol w:w="1555"/>
+        <w:gridCol w:w="2976"/>
+        <w:gridCol w:w="4253"/>
+      </w:tblGrid>
+      <w:tr>
+        <w:trPr>
+          <w:trHeight w:val="680"/>
+          <w:jc w:val="center"/>
+        </w:trPr>
+        <w:tc>
+          <w:tcPr>
+            <w:tcW w:w="1555" w:type="dxa"/>
+            <w:vMerge w:val="restart"/>
+            <w:vAlign w:val="center"/>
+          </w:tcPr>
+          <w:p>
+            <w:pPr>
+              <w:rPr>
+                <w:sz w:val="24"/>
+              </w:rPr>
+            </w:pPr>
+            <w:proofErr w:type="spellStart"/>
+            <w:r>
+              <w:rPr>
+                <w:rFonts w:hint="eastAsia"/>
+                <w:sz w:val="24"/>
+              </w:rPr>
+              <w:t>Si</w:t>
+            </w:r>
+            <w:r>
+              <w:rPr>
+                <w:sz w:val="24"/>
+              </w:rPr>
+              <w:t>gn</w:t>
+            </w:r>
+            <w:r>
+              <w:rPr>
+                <w:rFonts w:hint="eastAsia"/>
+                <w:sz w:val="24"/>
+              </w:rPr>
+              <w:t>erInfo</w:t>
+            </w:r>
+            <w:proofErr w:type="spellEnd"/>
+          </w:p>
+          <w:p>
+            <w:pPr>
+              <w:rPr>
+                <w:rFonts w:hint="eastAsia"/>
+                <w:sz w:val="24"/>
+              </w:rPr>
+            </w:pPr>
+            <w:r>
+              <w:rPr>
+                <w:rFonts w:hint="eastAsia"/>
+                <w:sz w:val="24"/>
+              </w:rPr>
+              <w:t>签名者</w:t>
+            </w:r>
+            <w:r>
+              <w:rPr>
+                <w:rFonts w:hint="eastAsia"/>
+                <w:sz w:val="24"/>
+              </w:rPr>
+              <w:t>信息</w:t>
+            </w:r>
+          </w:p>
+        </w:tc>
+        <w:tc>
+          <w:tcPr>
+            <w:tcW w:w="2976" w:type="dxa"/>
+            <w:vAlign w:val="center"/>
+          </w:tcPr>
+          <w:p>
+            <w:pPr>
+              <w:rPr>
+                <w:sz w:val="24"/>
+              </w:rPr>
+            </w:pPr>
+            <w:r>
+              <w:rPr>
+                <w:rFonts w:hint="eastAsia"/>
+                <w:sz w:val="24"/>
+              </w:rPr>
+              <w:t>v</w:t>
+            </w:r>
+            <w:r>
+              <w:rPr>
+                <w:sz w:val="24"/>
+              </w:rPr>
+              <w:t>ersion</w:t>
+            </w:r>
+          </w:p>
+          <w:p>
+            <w:pPr>
+              <w:rPr>
+                <w:rFonts w:hint="eastAsia"/>
+                <w:sz w:val="24"/>
+              </w:rPr>
+            </w:pPr>
+            <w:r>
+              <w:rPr>
+                <w:rFonts w:hint="eastAsia"/>
+                <w:sz w:val="24"/>
+              </w:rPr>
+              <w:t>版本</w:t>
+            </w:r>
+          </w:p>
+        </w:tc>
+        <w:tc>
+          <w:tcPr>
+            <w:tcW w:w="4253" w:type="dxa"/>
+            <w:vAlign w:val="center"/>
+          </w:tcPr>
+          <w:p>
+            <w:pPr>
+              <w:rPr>
+                <w:rFonts w:hint="eastAsia"/>
+                <w:sz w:val="24"/>
+              </w:rPr>
+            </w:pPr>
+            <w:r>
+              <w:rPr>
+                <w:rFonts w:hint="eastAsia"/>
+                <w:sz w:val="24"/>
+              </w:rPr>
+              <w:t>语法标准的版本，本文为</w:t>
+            </w:r>
+            <w:r>
+              <w:rPr>
+                <w:rFonts w:hint="eastAsia"/>
+                <w:sz w:val="24"/>
+              </w:rPr>
+              <w:t>1</w:t>
+            </w:r>
+          </w:p>
+        </w:tc>
+      </w:tr>
+      <w:tr>
+        <w:trPr>
+          <w:trHeight w:val="680"/>
+          <w:jc w:val="center"/>
+        </w:trPr>
+        <w:tc>
+          <w:tcPr>
+            <w:tcW w:w="1555" w:type="dxa"/>
+            <w:vMerge/>
+            <w:vAlign w:val="center"/>
+          </w:tcPr>
+          <w:p>
+            <w:pPr>
+              <w:rPr>
+                <w:rFonts w:hint="eastAsia"/>
+                <w:sz w:val="24"/>
+              </w:rPr>
+            </w:pPr>
+          </w:p>
+        </w:tc>
+        <w:tc>
+          <w:tcPr>
+            <w:tcW w:w="2976" w:type="dxa"/>
+            <w:vAlign w:val="center"/>
+          </w:tcPr>
+          <w:p>
+            <w:pPr>
+              <w:rPr>
+                <w:sz w:val="24"/>
+              </w:rPr>
+            </w:pPr>
+            <w:proofErr w:type="spellStart"/>
+            <w:r>
+              <w:rPr>
+                <w:rFonts w:hint="eastAsia"/>
+                <w:sz w:val="24"/>
+              </w:rPr>
+              <w:t>i</w:t>
+            </w:r>
+            <w:r>
+              <w:rPr>
+                <w:sz w:val="24"/>
+              </w:rPr>
+              <w:t>ssuerAndSerialNumber</w:t>
+            </w:r>
+            <w:proofErr w:type="spellEnd"/>
+          </w:p>
+          <w:p>
+            <w:pPr>
+              <w:rPr>
+                <w:rFonts w:hint="eastAsia"/>
+                <w:sz w:val="24"/>
+              </w:rPr>
+            </w:pPr>
+            <w:r>
+              <w:rPr>
+                <w:rFonts w:hint="eastAsia"/>
+                <w:sz w:val="24"/>
+              </w:rPr>
+              <w:t>颁发者和序列号</w:t>
+            </w:r>
+          </w:p>
+        </w:tc>
+        <w:tc>
+          <w:tcPr>
+            <w:tcW w:w="4253" w:type="dxa"/>
+            <w:vAlign w:val="center"/>
+          </w:tcPr>
+          <w:p>
+            <w:pPr>
+              <w:rPr>
+                <w:rFonts w:hint="eastAsia"/>
+                <w:sz w:val="24"/>
+              </w:rPr>
+            </w:pPr>
+            <w:r>
+              <w:rPr>
+                <w:rFonts w:hint="eastAsia"/>
+                <w:sz w:val="24"/>
+              </w:rPr>
+              <w:t>指定签名者证书的颁发机构和颁发机构</w:t>
+            </w:r>
+            <w:r>
+              <w:rPr>
+                <w:rFonts w:hint="eastAsia"/>
+                <w:sz w:val="24"/>
+              </w:rPr>
+              <w:t>指定</w:t>
+            </w:r>
+            <w:r>
+              <w:rPr>
+                <w:rFonts w:hint="eastAsia"/>
+                <w:sz w:val="24"/>
+              </w:rPr>
+              <w:t>的</w:t>
+            </w:r>
+            <w:r>
+              <w:rPr>
+                <w:rFonts w:hint="eastAsia"/>
+                <w:sz w:val="24"/>
+              </w:rPr>
+              <w:t>（</w:t>
+            </w:r>
+            <w:r>
+              <w:rPr>
+                <w:rFonts w:hint="eastAsia"/>
+                <w:sz w:val="24"/>
+              </w:rPr>
+              <w:t>证书</w:t>
+            </w:r>
+            <w:r>
+              <w:rPr>
+                <w:rFonts w:hint="eastAsia"/>
+                <w:sz w:val="24"/>
+              </w:rPr>
+              <w:t>）</w:t>
+            </w:r>
+            <w:r>
+              <w:rPr>
+                <w:rFonts w:hint="eastAsia"/>
+                <w:sz w:val="24"/>
+              </w:rPr>
+              <w:t>序列号</w:t>
+            </w:r>
+          </w:p>
+        </w:tc>
+      </w:tr>
+      <w:tr>
+        <w:trPr>
+          <w:trHeight w:val="680"/>
+          <w:jc w:val="center"/>
+        </w:trPr>
+        <w:tc>
+          <w:tcPr>
+            <w:tcW w:w="1555" w:type="dxa"/>
+            <w:vMerge/>
+            <w:vAlign w:val="center"/>
+          </w:tcPr>
+          <w:p>
+            <w:pPr>
+              <w:rPr>
+                <w:rFonts w:hint="eastAsia"/>
+                <w:sz w:val="24"/>
+              </w:rPr>
+            </w:pPr>
+          </w:p>
+        </w:tc>
+        <w:tc>
+          <w:tcPr>
+            <w:tcW w:w="2976" w:type="dxa"/>
+            <w:vAlign w:val="center"/>
+          </w:tcPr>
+          <w:p>
+            <w:pPr>
+              <w:rPr>
+                <w:sz w:val="24"/>
+              </w:rPr>
+            </w:pPr>
+            <w:proofErr w:type="spellStart"/>
+            <w:r>
+              <w:rPr>
+                <w:rFonts w:hint="eastAsia"/>
+                <w:sz w:val="24"/>
+              </w:rPr>
+              <w:t>d</w:t>
+            </w:r>
+            <w:r>
+              <w:rPr>
+                <w:sz w:val="24"/>
+              </w:rPr>
+              <w:t>igestAl</w:t>
+            </w:r>
+            <w:r>
+              <w:rPr>
+                <w:sz w:val="24"/>
+              </w:rPr>
+              <w:t>gorithm</w:t>
+            </w:r>
+            <w:proofErr w:type="spellEnd"/>
+          </w:p>
+          <w:p>
+            <w:pPr>
+              <w:rPr>
+                <w:rFonts w:hint="eastAsia"/>
+                <w:sz w:val="24"/>
+              </w:rPr>
+            </w:pPr>
+            <w:r>
+              <w:rPr>
+                <w:rFonts w:hint="eastAsia"/>
+                <w:sz w:val="24"/>
+              </w:rPr>
+              <w:t>摘要算法</w:t>
+            </w:r>
+          </w:p>
+        </w:tc>
+        <w:tc>
+          <w:tcPr>
+            <w:tcW w:w="4253" w:type="dxa"/>
+            <w:vAlign w:val="center"/>
+          </w:tcPr>
+          <w:p>
+            <w:pPr>
+              <w:rPr>
+                <w:rFonts w:hint="eastAsia"/>
+                <w:sz w:val="24"/>
+              </w:rPr>
+            </w:pPr>
+            <w:r>
+              <w:rPr>
+                <w:rFonts w:hint="eastAsia"/>
+                <w:sz w:val="24"/>
+              </w:rPr>
+              <w:t>摘要算法的标识</w:t>
+            </w:r>
+            <w:r>
+              <w:rPr>
+                <w:rFonts w:hint="eastAsia"/>
+                <w:sz w:val="24"/>
+              </w:rPr>
+              <w:t>，内容数据和（如果有）认证属性，用该算法标识的摘要算法来</w:t>
+            </w:r>
+            <w:r>
+              <w:rPr>
+                <w:rFonts w:hint="eastAsia"/>
+                <w:sz w:val="24"/>
+              </w:rPr>
+              <w:t>做摘要处理</w:t>
+            </w:r>
+            <w:r>
+              <w:rPr>
+                <w:rFonts w:hint="eastAsia"/>
+                <w:sz w:val="24"/>
+              </w:rPr>
+              <w:t>。消息摘要过程见第</w:t>
+            </w:r>
+            <w:r>
+              <w:rPr>
+                <w:rFonts w:hint="eastAsia"/>
+                <w:sz w:val="24"/>
+              </w:rPr>
+              <w:t>9.3</w:t>
+            </w:r>
+            <w:r>
+              <w:rPr>
+                <w:rFonts w:hint="eastAsia"/>
+                <w:sz w:val="24"/>
+              </w:rPr>
+              <w:t>节</w:t>
+            </w:r>
+          </w:p>
+        </w:tc>
+      </w:tr>
+      <w:tr>
+        <w:trPr>
+          <w:trHeight w:val="680"/>
+          <w:jc w:val="center"/>
+        </w:trPr>
+        <w:tc>
+          <w:tcPr>
+            <w:tcW w:w="1555" w:type="dxa"/>
+            <w:vMerge/>
+            <w:vAlign w:val="center"/>
+          </w:tcPr>
+          <w:p>
+            <w:pPr>
+              <w:rPr>
+                <w:rFonts w:hint="eastAsia"/>
+                <w:sz w:val="24"/>
+              </w:rPr>
+            </w:pPr>
+          </w:p>
+        </w:tc>
+        <w:tc>
+          <w:tcPr>
+            <w:tcW w:w="2976" w:type="dxa"/>
+            <w:vAlign w:val="center"/>
+          </w:tcPr>
+          <w:p>
+            <w:pPr>
+              <w:rPr>
+                <w:sz w:val="24"/>
+              </w:rPr>
+            </w:pPr>
+            <w:proofErr w:type="spellStart"/>
+            <w:r>
+              <w:rPr>
+                <w:rFonts w:hint="eastAsia"/>
+                <w:sz w:val="24"/>
+              </w:rPr>
+              <w:t>a</w:t>
+            </w:r>
+            <w:r>
+              <w:rPr>
+                <w:sz w:val="24"/>
+              </w:rPr>
+              <w:t>uthenticatedAttributes</w:t>
+            </w:r>
+            <w:proofErr w:type="spellEnd"/>
+          </w:p>
+          <w:p>
+            <w:pPr>
+              <w:rPr>
+                <w:rFonts w:hint="eastAsia"/>
+                <w:sz w:val="24"/>
+              </w:rPr>
+            </w:pPr>
+            <w:r>
+              <w:rPr>
+                <w:rFonts w:hint="eastAsia"/>
+                <w:sz w:val="24"/>
+              </w:rPr>
+              <w:t>已验证</w:t>
+            </w:r>
+            <w:r>
+              <w:rPr>
+                <w:rFonts w:hint="eastAsia"/>
+                <w:sz w:val="24"/>
+              </w:rPr>
+              <w:t>的</w:t>
+            </w:r>
+            <w:r>
+              <w:rPr>
+                <w:rFonts w:hint="eastAsia"/>
+                <w:sz w:val="24"/>
+              </w:rPr>
+              <w:t>属性</w:t>
+            </w:r>
+          </w:p>
+        </w:tc>
+        <w:tc>
+          <w:tcPr>
+            <w:tcW w:w="4253" w:type="dxa"/>
+            <w:vAlign w:val="center"/>
+          </w:tcPr>
+          <w:p>
+            <w:pPr>
+              <w:rPr>
+                <w:sz w:val="24"/>
+              </w:rPr>
+            </w:pPr>
+            <w:r>
+              <w:rPr>
+                <w:rFonts w:hint="eastAsia"/>
+                <w:sz w:val="24"/>
+              </w:rPr>
+              <w:t>是一个签名者签名的属性集合。该项是可选的，但如果被签名的</w:t>
+            </w:r>
+            <w:r>
+              <w:rPr>
+                <w:rFonts w:hint="eastAsia"/>
+                <w:sz w:val="24"/>
+              </w:rPr>
+              <w:t>Cont</w:t>
+            </w:r>
+            <w:r>
+              <w:rPr>
+                <w:sz w:val="24"/>
+              </w:rPr>
+              <w:t>ent</w:t>
+            </w:r>
+            <w:r>
+              <w:rPr>
+                <w:rFonts w:hint="eastAsia"/>
+                <w:sz w:val="24"/>
+              </w:rPr>
+              <w:t>的</w:t>
+            </w:r>
+            <w:r>
+              <w:rPr>
+                <w:rFonts w:hint="eastAsia"/>
+                <w:sz w:val="24"/>
+              </w:rPr>
+              <w:t>内容</w:t>
+            </w:r>
+            <w:r>
+              <w:rPr>
+                <w:rFonts w:hint="eastAsia"/>
+                <w:sz w:val="24"/>
+              </w:rPr>
+              <w:t>类型</w:t>
+            </w:r>
+            <w:r>
+              <w:rPr>
+                <w:rFonts w:hint="eastAsia"/>
+                <w:sz w:val="24"/>
+              </w:rPr>
+              <w:t>不是数据，它就必须存在。</w:t>
+            </w:r>
+            <w:r>
+              <w:rPr>
+                <w:rFonts w:hint="eastAsia"/>
+                <w:sz w:val="24"/>
+              </w:rPr>
+              <w:t>如果它存在，那么它至少要包含两个属性：</w:t>
+            </w:r>
+          </w:p>
+          <w:p>
+            <w:pPr>
+              <w:pStyle w:val="a7"/>
+              <w:numPr>
+                <w:ilvl w:val="0"/>
+                <w:numId w:val="7"/>
+              </w:numPr>
+              <w:ind w:firstLineChars="0"/>
+              <w:rPr>
+                <w:sz w:val="24"/>
+              </w:rPr>
+            </w:pPr>
+            <w:r>
+              <w:rPr>
+                <w:rFonts w:hint="eastAsia"/>
+                <w:sz w:val="24"/>
+              </w:rPr>
+              <w:t>一个</w:t>
+            </w:r>
+            <w:r>
+              <w:rPr>
+                <w:rFonts w:hint="eastAsia"/>
+                <w:sz w:val="24"/>
+              </w:rPr>
+              <w:t>P</w:t>
+            </w:r>
+            <w:r>
+              <w:rPr>
+                <w:sz w:val="24"/>
+              </w:rPr>
+              <w:t>KCS#9</w:t>
+            </w:r>
+            <w:r>
+              <w:rPr>
+                <w:rFonts w:hint="eastAsia"/>
+                <w:sz w:val="24"/>
+              </w:rPr>
+              <w:t>内容类型属性，表示被签名的</w:t>
+            </w:r>
+            <w:proofErr w:type="spellStart"/>
+            <w:r>
+              <w:rPr>
+                <w:rFonts w:hint="eastAsia"/>
+                <w:sz w:val="24"/>
+              </w:rPr>
+              <w:t>C</w:t>
+            </w:r>
+            <w:r>
+              <w:rPr>
+                <w:sz w:val="24"/>
+              </w:rPr>
+              <w:t>ontentI</w:t>
+            </w:r>
+            <w:r>
+              <w:rPr>
+                <w:rFonts w:hint="eastAsia"/>
+                <w:sz w:val="24"/>
+              </w:rPr>
+              <w:t>nfo</w:t>
+            </w:r>
+            <w:proofErr w:type="spellEnd"/>
+            <w:r>
+              <w:rPr>
+                <w:rFonts w:hint="eastAsia"/>
+                <w:sz w:val="24"/>
+              </w:rPr>
+              <w:t>值的内容类型；</w:t>
+            </w:r>
+          </w:p>
+          <w:p>
+            <w:pPr>
+              <w:pStyle w:val="a7"/>
+              <w:numPr>
+                <w:ilvl w:val="0"/>
+                <w:numId w:val="7"/>
+              </w:numPr>
+              <w:ind w:firstLineChars="0"/>
+              <w:rPr>
+                <w:sz w:val="24"/>
+              </w:rPr>
+            </w:pPr>
+            <w:r>
+              <w:rPr>
+                <w:rFonts w:hint="eastAsia"/>
+                <w:sz w:val="24"/>
+              </w:rPr>
+              <w:t>一个</w:t>
+            </w:r>
+            <w:r>
+              <w:rPr>
+                <w:rFonts w:hint="eastAsia"/>
+                <w:sz w:val="24"/>
+              </w:rPr>
+              <w:t>P</w:t>
+            </w:r>
+            <w:r>
+              <w:rPr>
+                <w:sz w:val="24"/>
+              </w:rPr>
+              <w:t xml:space="preserve">KCS#9 </w:t>
+            </w:r>
+            <w:r>
+              <w:rPr>
+                <w:rFonts w:hint="eastAsia"/>
+                <w:sz w:val="24"/>
+              </w:rPr>
+              <w:t>消息摘要属性，表示内容的摘要的值。</w:t>
+            </w:r>
+          </w:p>
+          <w:p>
+            <w:pPr>
+              <w:ind w:firstLineChars="200" w:firstLine="480"/>
+              <w:rPr>
+                <w:rFonts w:hint="eastAsia"/>
+                <w:sz w:val="24"/>
+              </w:rPr>
+            </w:pPr>
+            <w:r>
+              <w:rPr>
+                <w:rFonts w:hint="eastAsia"/>
+                <w:sz w:val="24"/>
+              </w:rPr>
+              <w:t>还有其它可能有用的属性也可放在这里，比如签名时间，但必须是用</w:t>
+            </w:r>
+            <w:r>
+              <w:rPr>
+                <w:rFonts w:hint="eastAsia"/>
+                <w:sz w:val="24"/>
+              </w:rPr>
+              <w:t>P</w:t>
+            </w:r>
+            <w:r>
+              <w:rPr>
+                <w:sz w:val="24"/>
+              </w:rPr>
+              <w:t>KCS#9</w:t>
+            </w:r>
+            <w:r>
+              <w:rPr>
+                <w:rFonts w:hint="eastAsia"/>
+                <w:sz w:val="24"/>
+              </w:rPr>
+              <w:t>定义的。</w:t>
+            </w:r>
+          </w:p>
+        </w:tc>
+      </w:tr>
+      <w:tr>
+        <w:trPr>
+          <w:trHeight w:val="680"/>
+          <w:jc w:val="center"/>
+        </w:trPr>
+        <w:tc>
+          <w:tcPr>
+            <w:tcW w:w="1555" w:type="dxa"/>
+            <w:vMerge/>
+            <w:vAlign w:val="center"/>
+          </w:tcPr>
+          <w:p>
+            <w:pPr>
+              <w:rPr>
+                <w:rFonts w:hint="eastAsia"/>
+                <w:sz w:val="24"/>
+              </w:rPr>
+            </w:pPr>
+          </w:p>
+        </w:tc>
+        <w:tc>
+          <w:tcPr>
+            <w:tcW w:w="2976" w:type="dxa"/>
+            <w:vAlign w:val="center"/>
+          </w:tcPr>
+          <w:p>
+            <w:pPr>
+              <w:rPr>
+                <w:sz w:val="24"/>
+              </w:rPr>
+            </w:pPr>
+            <w:proofErr w:type="spellStart"/>
+            <w:r>
+              <w:rPr>
+                <w:rFonts w:hint="eastAsia"/>
+                <w:sz w:val="24"/>
+              </w:rPr>
+              <w:t>d</w:t>
+            </w:r>
+            <w:r>
+              <w:rPr>
+                <w:sz w:val="24"/>
+              </w:rPr>
+              <w:t>igestEncryptionAlgorithm</w:t>
+            </w:r>
+            <w:proofErr w:type="spellEnd"/>
+          </w:p>
+          <w:p>
+            <w:pPr>
+              <w:rPr>
+                <w:rFonts w:hint="eastAsia"/>
+                <w:sz w:val="24"/>
+              </w:rPr>
+            </w:pPr>
+            <w:r>
+              <w:rPr>
+                <w:rFonts w:hint="eastAsia"/>
+                <w:sz w:val="24"/>
+              </w:rPr>
+              <w:t>摘要加密</w:t>
+            </w:r>
+            <w:r>
+              <w:rPr>
+                <w:rFonts w:hint="eastAsia"/>
+                <w:sz w:val="24"/>
+              </w:rPr>
+              <w:t>算法</w:t>
+            </w:r>
+          </w:p>
+        </w:tc>
+        <w:tc>
+          <w:tcPr>
+            <w:tcW w:w="4253" w:type="dxa"/>
+            <w:vAlign w:val="center"/>
+          </w:tcPr>
+          <w:p>
+            <w:pPr>
+              <w:rPr>
+                <w:rFonts w:hint="eastAsia"/>
+                <w:sz w:val="24"/>
+              </w:rPr>
+            </w:pPr>
+            <w:r>
+              <w:rPr>
+                <w:rFonts w:hint="eastAsia"/>
+                <w:sz w:val="24"/>
+              </w:rPr>
+              <w:t>摘要加密算法标识，标识一个签名者</w:t>
+            </w:r>
+            <w:r>
+              <w:rPr>
+                <w:rFonts w:hint="eastAsia"/>
+                <w:sz w:val="24"/>
+              </w:rPr>
+              <w:t>对</w:t>
+            </w:r>
+            <w:r>
+              <w:rPr>
+                <w:rFonts w:hint="eastAsia"/>
+                <w:sz w:val="24"/>
+              </w:rPr>
+              <w:t>消息摘要及相关加密信息</w:t>
+            </w:r>
+            <w:r>
+              <w:rPr>
+                <w:rFonts w:hint="eastAsia"/>
+                <w:sz w:val="24"/>
+              </w:rPr>
+              <w:t>的私</w:t>
+            </w:r>
+            <w:proofErr w:type="gramStart"/>
+            <w:r>
+              <w:rPr>
+                <w:rFonts w:hint="eastAsia"/>
+                <w:sz w:val="24"/>
+              </w:rPr>
+              <w:t>钥</w:t>
+            </w:r>
+            <w:proofErr w:type="gramEnd"/>
+            <w:r>
+              <w:rPr>
+                <w:rFonts w:hint="eastAsia"/>
+                <w:sz w:val="24"/>
+              </w:rPr>
+              <w:t>加密算法。</w:t>
+            </w:r>
+            <w:r>
+              <w:rPr>
+                <w:rFonts w:hint="eastAsia"/>
+                <w:sz w:val="24"/>
+              </w:rPr>
+              <w:t>摘要加密过程详见第</w:t>
+            </w:r>
+            <w:r>
+              <w:rPr>
+                <w:rFonts w:hint="eastAsia"/>
+                <w:sz w:val="24"/>
+              </w:rPr>
+              <w:t>9.4</w:t>
+            </w:r>
+            <w:r>
+              <w:rPr>
+                <w:rFonts w:hint="eastAsia"/>
+                <w:sz w:val="24"/>
+              </w:rPr>
+              <w:t>节。</w:t>
+            </w:r>
+          </w:p>
+        </w:tc>
+      </w:tr>
+      <w:tr>
+        <w:trPr>
+          <w:trHeight w:val="680"/>
+          <w:jc w:val="center"/>
+        </w:trPr>
+        <w:tc>
+          <w:tcPr>
+            <w:tcW w:w="1555" w:type="dxa"/>
+            <w:vMerge/>
+            <w:vAlign w:val="center"/>
+          </w:tcPr>
+          <w:p>
+            <w:pPr>
+              <w:rPr>
+                <w:rFonts w:hint="eastAsia"/>
+                <w:sz w:val="24"/>
+              </w:rPr>
+            </w:pPr>
+          </w:p>
+        </w:tc>
+        <w:tc>
+          <w:tcPr>
+            <w:tcW w:w="2976" w:type="dxa"/>
+            <w:vAlign w:val="center"/>
+          </w:tcPr>
+          <w:p>
+            <w:pPr>
+              <w:rPr>
+                <w:sz w:val="24"/>
+              </w:rPr>
+            </w:pPr>
+            <w:proofErr w:type="spellStart"/>
+            <w:r>
+              <w:rPr>
+                <w:rFonts w:hint="eastAsia"/>
+                <w:sz w:val="24"/>
+              </w:rPr>
+              <w:t>e</w:t>
+            </w:r>
+            <w:r>
+              <w:rPr>
+                <w:sz w:val="24"/>
+              </w:rPr>
+              <w:t>ncryptedDigest</w:t>
+            </w:r>
+            <w:proofErr w:type="spellEnd"/>
+          </w:p>
+          <w:p>
+            <w:pPr>
+              <w:rPr>
+                <w:rFonts w:hint="eastAsia"/>
+                <w:sz w:val="24"/>
+              </w:rPr>
+            </w:pPr>
+            <w:r>
+              <w:rPr>
+                <w:rFonts w:hint="eastAsia"/>
+                <w:sz w:val="24"/>
+              </w:rPr>
+              <w:t>加密摘要</w:t>
+            </w:r>
+            <w:r>
+              <w:rPr>
+                <w:rFonts w:hint="eastAsia"/>
+                <w:sz w:val="24"/>
+              </w:rPr>
+              <w:t>/</w:t>
+            </w:r>
+            <w:r>
+              <w:rPr>
+                <w:rFonts w:hint="eastAsia"/>
+                <w:sz w:val="24"/>
+              </w:rPr>
+              <w:t>数字签名</w:t>
+            </w:r>
+          </w:p>
+        </w:tc>
+        <w:tc>
+          <w:tcPr>
+            <w:tcW w:w="4253" w:type="dxa"/>
+            <w:vAlign w:val="center"/>
+          </w:tcPr>
+          <w:p>
+            <w:pPr>
+              <w:rPr>
+                <w:rFonts w:hint="eastAsia"/>
+                <w:sz w:val="24"/>
+              </w:rPr>
+            </w:pPr>
+            <w:r>
+              <w:rPr>
+                <w:rFonts w:hint="eastAsia"/>
+                <w:sz w:val="24"/>
+              </w:rPr>
+              <w:t>它是签名者对消息摘要及相关信息的私</w:t>
+            </w:r>
+            <w:proofErr w:type="gramStart"/>
+            <w:r>
+              <w:rPr>
+                <w:rFonts w:hint="eastAsia"/>
+                <w:sz w:val="24"/>
+              </w:rPr>
+              <w:t>钥</w:t>
+            </w:r>
+            <w:proofErr w:type="gramEnd"/>
+            <w:r>
+              <w:rPr>
+                <w:rFonts w:hint="eastAsia"/>
+                <w:sz w:val="24"/>
+              </w:rPr>
+              <w:t>加密结果（值）。</w:t>
+            </w:r>
+          </w:p>
+        </w:tc>
+      </w:tr>
+      <w:tr>
+        <w:trPr>
+          <w:trHeight w:val="680"/>
+          <w:jc w:val="center"/>
+        </w:trPr>
+        <w:tc>
+          <w:tcPr>
+            <w:tcW w:w="1555" w:type="dxa"/>
+            <w:vMerge/>
+            <w:vAlign w:val="center"/>
+          </w:tcPr>
+          <w:p>
+            <w:pPr>
+              <w:rPr>
+                <w:rFonts w:hint="eastAsia"/>
+                <w:sz w:val="24"/>
+              </w:rPr>
+            </w:pPr>
+          </w:p>
+        </w:tc>
+        <w:tc>
+          <w:tcPr>
+            <w:tcW w:w="2976" w:type="dxa"/>
+            <w:vAlign w:val="center"/>
+          </w:tcPr>
+          <w:p>
+            <w:pPr>
+              <w:rPr>
+                <w:sz w:val="24"/>
+              </w:rPr>
+            </w:pPr>
+            <w:proofErr w:type="spellStart"/>
+            <w:r>
+              <w:rPr>
+                <w:rFonts w:hint="eastAsia"/>
+                <w:sz w:val="24"/>
+              </w:rPr>
+              <w:t>u</w:t>
+            </w:r>
+            <w:r>
+              <w:rPr>
+                <w:sz w:val="24"/>
+              </w:rPr>
+              <w:t>nauthenticatedAttributes</w:t>
+            </w:r>
+            <w:proofErr w:type="spellEnd"/>
+          </w:p>
+          <w:p>
+            <w:pPr>
+              <w:rPr>
+                <w:rFonts w:hint="eastAsia"/>
+                <w:sz w:val="24"/>
+              </w:rPr>
+            </w:pPr>
+            <w:r>
+              <w:rPr>
+                <w:rFonts w:hint="eastAsia"/>
+                <w:sz w:val="24"/>
+              </w:rPr>
+              <w:t>非认证属性</w:t>
+            </w:r>
+          </w:p>
+        </w:tc>
+        <w:tc>
+          <w:tcPr>
+            <w:tcW w:w="4253" w:type="dxa"/>
+            <w:vAlign w:val="center"/>
+          </w:tcPr>
+          <w:p>
+            <w:pPr>
+              <w:rPr>
+                <w:rFonts w:hint="eastAsia"/>
+                <w:sz w:val="24"/>
+              </w:rPr>
+            </w:pPr>
+            <w:r>
+              <w:rPr>
+                <w:rFonts w:hint="eastAsia"/>
+                <w:sz w:val="24"/>
+              </w:rPr>
+              <w:t>它是没有被签名者签名的一系列属性的集合，它是可选的。</w:t>
+            </w:r>
+            <w:r>
+              <w:rPr>
+                <w:rFonts w:hint="eastAsia"/>
+                <w:sz w:val="24"/>
+              </w:rPr>
+              <w:t>有些有用属性可以放在这儿，比如副署（会签），同时它必须使用</w:t>
+            </w:r>
+            <w:r>
+              <w:rPr>
+                <w:rFonts w:hint="eastAsia"/>
+                <w:sz w:val="24"/>
+              </w:rPr>
+              <w:t>P</w:t>
+            </w:r>
+            <w:r>
+              <w:rPr>
+                <w:sz w:val="24"/>
+              </w:rPr>
+              <w:t>KCS#</w:t>
+            </w:r>
+            <w:r>
+              <w:rPr>
+                <w:rFonts w:hint="eastAsia"/>
+                <w:sz w:val="24"/>
+              </w:rPr>
+              <w:t>来定义。</w:t>
+            </w:r>
+          </w:p>
+        </w:tc>
+      </w:tr>
+    </w:tbl>
+    <w:p>
+      <w:pPr>
+        <w:rPr>
+          <w:rFonts w:hint="eastAsia"/>
+        </w:rPr>
+      </w:pPr>
+    </w:p>
+    <w:p>
+      <w:r>
+        <w:rPr>
+          <w:rFonts w:hint="eastAsia"/>
+        </w:rPr>
+        <w:t>注意：</w:t>
+      </w:r>
+    </w:p>
+    <w:p>
+      <w:pPr>
+        <w:pStyle w:val="a7"/>
+        <w:numPr>
+          <w:ilvl w:val="0"/>
+          <w:numId w:val="8"/>
+        </w:numPr>
+        <w:ind w:firstLineChars="0"/>
+      </w:pPr>
+      <w:r>
+        <w:rPr>
+          <w:rFonts w:hint="eastAsia"/>
+        </w:rPr>
+        <w:t>为了与</w:t>
+      </w:r>
+      <w:r>
+        <w:rPr>
+          <w:rFonts w:hint="eastAsia"/>
+        </w:rPr>
+        <w:t>P</w:t>
+      </w:r>
+      <w:r>
+        <w:t>EM</w:t>
+      </w:r>
+      <w:r>
+        <w:rPr>
+          <w:rFonts w:hint="eastAsia"/>
+        </w:rPr>
+        <w:t>兼容，无论</w:t>
+      </w:r>
+      <w:r>
+        <w:rPr>
+          <w:rFonts w:hint="eastAsia"/>
+        </w:rPr>
+        <w:t>什么类型的</w:t>
+      </w:r>
+      <w:proofErr w:type="spellStart"/>
+      <w:r>
+        <w:rPr>
+          <w:rFonts w:hint="eastAsia"/>
+        </w:rPr>
+        <w:t>Content</w:t>
+      </w:r>
+      <w:r>
+        <w:t>Info</w:t>
+      </w:r>
+      <w:proofErr w:type="spellEnd"/>
+      <w:r>
+        <w:rPr>
+          <w:rFonts w:hint="eastAsia"/>
+        </w:rPr>
+        <w:t>的</w:t>
+      </w:r>
+      <w:r>
+        <w:rPr>
+          <w:rFonts w:hint="eastAsia"/>
+        </w:rPr>
+        <w:t>内容被签名</w:t>
+      </w:r>
+      <w:r>
+        <w:rPr>
+          <w:rFonts w:hint="eastAsia"/>
+        </w:rPr>
+        <w:t>，已验证属性都会被忽略，并且没有未验证属性项。</w:t>
+      </w:r>
+    </w:p>
+    <w:p>
+      <w:pPr>
+        <w:pStyle w:val="a7"/>
+        <w:numPr>
+          <w:ilvl w:val="0"/>
+          <w:numId w:val="8"/>
+        </w:numPr>
+        <w:ind w:firstLineChars="0"/>
+      </w:pPr>
+      <w:r>
+        <w:rPr>
+          <w:rFonts w:hint="eastAsia"/>
+        </w:rPr>
+        <w:t>版本</w:t>
+      </w:r>
+      <w:r>
+        <w:rPr>
+          <w:rFonts w:hint="eastAsia"/>
+        </w:rPr>
+        <w:t>1</w:t>
+      </w:r>
+      <w:r>
+        <w:rPr>
+          <w:rFonts w:hint="eastAsia"/>
+        </w:rPr>
+        <w:t>与版本</w:t>
+      </w:r>
+      <w:r>
+        <w:rPr>
+          <w:rFonts w:hint="eastAsia"/>
+        </w:rPr>
+        <w:t>0</w:t>
+      </w:r>
+      <w:r>
+        <w:rPr>
+          <w:rFonts w:hint="eastAsia"/>
+        </w:rPr>
+        <w:t>的不同之处是消息摘要的加密过程，详见第</w:t>
+      </w:r>
+      <w:r>
+        <w:rPr>
+          <w:rFonts w:hint="eastAsia"/>
+        </w:rPr>
+        <w:t>9.4</w:t>
+      </w:r>
+      <w:r>
+        <w:rPr>
+          <w:rFonts w:hint="eastAsia"/>
+        </w:rPr>
+        <w:t>节。</w:t>
+      </w:r>
+      <w:r>
+        <w:rPr>
+          <w:rFonts w:hint="eastAsia"/>
+        </w:rPr>
+        <w:t>P</w:t>
+      </w:r>
+      <w:r>
+        <w:t>EM</w:t>
+      </w:r>
+      <w:r>
+        <w:rPr>
+          <w:rFonts w:hint="eastAsia"/>
+        </w:rPr>
+        <w:t>兼容时不同，反应了私有增强邮件的签名方面；而非</w:t>
+      </w:r>
+      <w:r>
+        <w:rPr>
+          <w:rFonts w:hint="eastAsia"/>
+        </w:rPr>
+        <w:t>P</w:t>
+      </w:r>
+      <w:r>
+        <w:t>EM</w:t>
+      </w:r>
+      <w:r>
+        <w:rPr>
+          <w:rFonts w:hint="eastAsia"/>
+        </w:rPr>
+        <w:t>兼容下，消息摘要加密过程是没有差异的。</w:t>
+      </w:r>
+      <w:r>
+        <w:rPr>
+          <w:rFonts w:hint="eastAsia"/>
+        </w:rPr>
+        <w:t>建议</w:t>
+      </w:r>
+      <w:r>
+        <w:rPr>
+          <w:rFonts w:hint="eastAsia"/>
+        </w:rPr>
+        <w:t>PKCS</w:t>
+      </w:r>
+      <w:r>
+        <w:rPr>
+          <w:rFonts w:hint="eastAsia"/>
+        </w:rPr>
+        <w:t>实现只生成版本</w:t>
+      </w:r>
+      <w:r>
+        <w:rPr>
+          <w:rFonts w:hint="eastAsia"/>
+        </w:rPr>
+        <w:t>1</w:t>
+      </w:r>
+      <w:r>
+        <w:rPr>
+          <w:rFonts w:hint="eastAsia"/>
+        </w:rPr>
+        <w:t>的</w:t>
+      </w:r>
+      <w:proofErr w:type="spellStart"/>
+      <w:r>
+        <w:rPr>
+          <w:rFonts w:hint="eastAsia"/>
+        </w:rPr>
+        <w:t>SignedData</w:t>
+      </w:r>
+      <w:proofErr w:type="spellEnd"/>
+      <w:r>
+        <w:rPr>
+          <w:rFonts w:hint="eastAsia"/>
+        </w:rPr>
+        <w:t>值，</w:t>
+      </w:r>
+      <w:r>
+        <w:rPr>
+          <w:rFonts w:hint="eastAsia"/>
+        </w:rPr>
+        <w:t>当版本</w:t>
+      </w:r>
+      <w:r>
+        <w:rPr>
+          <w:rFonts w:hint="eastAsia"/>
+        </w:rPr>
+        <w:t>0</w:t>
+      </w:r>
+      <w:r>
+        <w:rPr>
+          <w:rFonts w:hint="eastAsia"/>
+        </w:rPr>
+        <w:t>的</w:t>
+      </w:r>
+      <w:r>
+        <w:rPr>
+          <w:rFonts w:hint="eastAsia"/>
+        </w:rPr>
+        <w:t>P</w:t>
+      </w:r>
+      <w:r>
+        <w:t>EM</w:t>
+      </w:r>
+      <w:r>
+        <w:rPr>
+          <w:rFonts w:hint="eastAsia"/>
+        </w:rPr>
+        <w:t>签名方法过时，建议使用版本</w:t>
+      </w:r>
+      <w:r>
+        <w:rPr>
+          <w:rFonts w:hint="eastAsia"/>
+        </w:rPr>
+        <w:t>1</w:t>
+      </w:r>
+      <w:r>
+        <w:rPr>
+          <w:rFonts w:hint="eastAsia"/>
+        </w:rPr>
+        <w:t>的</w:t>
+      </w:r>
+      <w:r>
+        <w:rPr>
+          <w:rFonts w:hint="eastAsia"/>
+        </w:rPr>
+        <w:t>P</w:t>
+      </w:r>
+      <w:r>
+        <w:t>KCS</w:t>
+      </w:r>
+      <w:r>
+        <w:rPr>
+          <w:rFonts w:hint="eastAsia"/>
+        </w:rPr>
+        <w:t>实现来接收签名值。</w:t>
+      </w:r>
+    </w:p>
+    <w:p/>
+    <w:p>
+      <w:r>
+        <w:rPr>
+          <w:b/>
+          <w:sz w:val="24"/>
+        </w:rPr>
+        <w:t>9.</w:t>
+      </w:r>
+      <w:r>
+        <w:rPr>
+          <w:b/>
+          <w:sz w:val="24"/>
+        </w:rPr>
+        <w:t>3</w:t>
+      </w:r>
+      <w:r>
+        <w:rPr>
+          <w:b/>
+          <w:sz w:val="24"/>
+        </w:rPr>
+        <w:t xml:space="preserve"> </w:t>
+      </w:r>
+      <w:r>
+        <w:rPr>
+          <w:rFonts w:hint="eastAsia"/>
+          <w:b/>
+          <w:sz w:val="24"/>
+        </w:rPr>
+        <w:t>消息摘要过程</w:t>
       </w:r>
       <w:bookmarkStart w:id="11" w:name="_GoBack"/>
       <w:bookmarkEnd w:id="11"/>
@@ -4900,34 +6171,23 @@
           <w:rFonts w:hint="eastAsia"/>
         </w:rPr>
       </w:pPr>
-      <w:proofErr w:type="spellStart"/>
-      <w:proofErr w:type="gramStart"/>
-      <w:r>
-        <w:t>EncryptedDigest</w:t>
-      </w:r>
-      <w:proofErr w:type="spellEnd"/>
-      <w:r>
-        <w:t xml:space="preserve"> :</w:t>
-      </w:r>
-      <w:proofErr w:type="gramEnd"/>
-      <w:r>
-        <w:t>:= OCTET STRING</w:t>
-      </w:r>
-    </w:p>
-    <w:p/>
-    <w:p/>
-    <w:p/>
-    <w:p>
-      <w:pPr>
-        <w:rPr>
-          <w:rFonts w:hint="eastAsia"/>
-        </w:rPr>
-      </w:pPr>
-    </w:p>
-    <w:p>
-      <w:pPr>
-        <w:rPr>
-          <w:rFonts w:hint="eastAsia"/>
+    </w:p>
+    <w:p/>
+    <w:p/>
+    <w:p/>
+    <w:p/>
+    <w:p/>
+    <w:p>
+      <w:pPr>
+        <w:rPr>
+          <w:rFonts w:hint="eastAsia"/>
+        </w:rPr>
+      </w:pPr>
+    </w:p>
+    <w:p/>
+    <w:p>
+      <w:pPr>
+        <w:rPr>
           <w:b/>
           <w:sz w:val="28"/>
         </w:rPr>
@@ -4956,18 +6216,11 @@
     <w:p/>
     <w:p/>
     <w:p/>
-    <w:p>
-      <w:pPr>
-        <w:rPr>
-          <w:rFonts w:hint="eastAsia"/>
-        </w:rPr>
-      </w:pPr>
-    </w:p>
-    <w:p/>
-    <w:p>
-      <w:pPr>
-        <w:rPr>
-          <w:rFonts w:hint="eastAsia"/>
+    <w:p/>
+    <w:p/>
+    <w:p>
+      <w:pPr>
+        <w:rPr>
           <w:b/>
           <w:sz w:val="28"/>
         </w:rPr>
@@ -5047,13 +6300,7 @@
     <w:p/>
     <w:p/>
     <w:p/>
-    <w:p>
-      <w:pPr>
-        <w:rPr>
-          <w:rFonts w:hint="eastAsia"/>
-        </w:rPr>
-      </w:pPr>
-    </w:p>
+    <w:p/>
     <w:p>
       <w:pPr>
         <w:rPr>
@@ -5110,13 +6357,7 @@
     <w:p/>
     <w:p/>
     <w:p/>
-    <w:p>
-      <w:pPr>
-        <w:rPr>
-          <w:rFonts w:hint="eastAsia"/>
-        </w:rPr>
-      </w:pPr>
-    </w:p>
+    <w:p/>
     <w:p>
       <w:pPr>
         <w:rPr>
@@ -5164,18 +6405,11 @@
     <w:p/>
     <w:p/>
     <w:p/>
-    <w:p>
-      <w:pPr>
-        <w:rPr>
-          <w:rFonts w:hint="eastAsia"/>
-        </w:rPr>
-      </w:pPr>
-    </w:p>
-    <w:p/>
-    <w:p>
-      <w:pPr>
-        <w:rPr>
-          <w:rFonts w:hint="eastAsia"/>
+    <w:p/>
+    <w:p/>
+    <w:p>
+      <w:pPr>
+        <w:rPr>
           <w:b/>
           <w:sz w:val="28"/>
         </w:rPr>
@@ -5211,13 +6445,7 @@
     <w:p/>
     <w:p/>
     <w:p/>
-    <w:p>
-      <w:pPr>
-        <w:rPr>
-          <w:rFonts w:hint="eastAsia"/>
-        </w:rPr>
-      </w:pPr>
-    </w:p>
+    <w:p/>
     <w:sectPr>
       <w:pgSz w:w="11906" w:h="16838"/>
       <w:pgMar w:top="1440" w:right="1800" w:bottom="1440" w:left="1800" w:header="851" w:footer="992" w:gutter="0"/>
@@ -5786,13 +7014,13 @@
     </w:lvl>
   </w:abstractNum>
   <w:abstractNum w:abstractNumId="2" w15:restartNumberingAfterBreak="0">
-    <w:nsid w:val="361449B4"/>
+    <w:nsid w:val="20C611A6"/>
     <w:multiLevelType w:val="hybridMultilevel"/>
-    <w:tmpl w:val="E5822C72"/>
-    <w:lvl w:ilvl="0" w:tplc="B4D24CA6">
+    <w:tmpl w:val="400452F4"/>
+    <w:lvl w:ilvl="0" w:tplc="4DF2CDFE">
       <w:start w:val="1"/>
       <w:numFmt w:val="decimal"/>
-      <w:lvlText w:val="%1."/>
+      <w:lvlText w:val="%1．"/>
       <w:lvlJc w:val="left"/>
       <w:pPr>
         <w:ind w:left="780" w:hanging="360"/>
@@ -5875,6 +7103,95 @@
     </w:lvl>
   </w:abstractNum>
   <w:abstractNum w:abstractNumId="3" w15:restartNumberingAfterBreak="0">
+    <w:nsid w:val="361449B4"/>
+    <w:multiLevelType w:val="hybridMultilevel"/>
+    <w:tmpl w:val="E5822C72"/>
+    <w:lvl w:ilvl="0" w:tplc="B4D24CA6">
+      <w:start w:val="1"/>
+      <w:numFmt w:val="decimal"/>
+      <w:lvlText w:val="%1."/>
+      <w:lvlJc w:val="left"/>
+      <w:pPr>
+        <w:ind w:left="780" w:hanging="360"/>
+      </w:pPr>
+      <w:rPr>
+        <w:rFonts w:hint="default"/>
+      </w:rPr>
+    </w:lvl>
+    <w:lvl w:ilvl="1" w:tplc="04090019" w:tentative="1">
+      <w:start w:val="1"/>
+      <w:numFmt w:val="lowerLetter"/>
+      <w:lvlText w:val="%2)"/>
+      <w:lvlJc w:val="left"/>
+      <w:pPr>
+        <w:ind w:left="1260" w:hanging="420"/>
+      </w:pPr>
+    </w:lvl>
+    <w:lvl w:ilvl="2" w:tplc="0409001B" w:tentative="1">
+      <w:start w:val="1"/>
+      <w:numFmt w:val="lowerRoman"/>
+      <w:lvlText w:val="%3."/>
+      <w:lvlJc w:val="right"/>
+      <w:pPr>
+        <w:ind w:left="1680" w:hanging="420"/>
+      </w:pPr>
+    </w:lvl>
+    <w:lvl w:ilvl="3" w:tplc="0409000F" w:tentative="1">
+      <w:start w:val="1"/>
+      <w:numFmt w:val="decimal"/>
+      <w:lvlText w:val="%4."/>
+      <w:lvlJc w:val="left"/>
+      <w:pPr>
+        <w:ind w:left="2100" w:hanging="420"/>
+      </w:pPr>
+    </w:lvl>
+    <w:lvl w:ilvl="4" w:tplc="04090019" w:tentative="1">
+      <w:start w:val="1"/>
+      <w:numFmt w:val="lowerLetter"/>
+      <w:lvlText w:val="%5)"/>
+      <w:lvlJc w:val="left"/>
+      <w:pPr>
+        <w:ind w:left="2520" w:hanging="420"/>
+      </w:pPr>
+    </w:lvl>
+    <w:lvl w:ilvl="5" w:tplc="0409001B" w:tentative="1">
+      <w:start w:val="1"/>
+      <w:numFmt w:val="lowerRoman"/>
+      <w:lvlText w:val="%6."/>
+      <w:lvlJc w:val="right"/>
+      <w:pPr>
+        <w:ind w:left="2940" w:hanging="420"/>
+      </w:pPr>
+    </w:lvl>
+    <w:lvl w:ilvl="6" w:tplc="0409000F" w:tentative="1">
+      <w:start w:val="1"/>
+      <w:numFmt w:val="decimal"/>
+      <w:lvlText w:val="%7."/>
+      <w:lvlJc w:val="left"/>
+      <w:pPr>
+        <w:ind w:left="3360" w:hanging="420"/>
+      </w:pPr>
+    </w:lvl>
+    <w:lvl w:ilvl="7" w:tplc="04090019" w:tentative="1">
+      <w:start w:val="1"/>
+      <w:numFmt w:val="lowerLetter"/>
+      <w:lvlText w:val="%8)"/>
+      <w:lvlJc w:val="left"/>
+      <w:pPr>
+        <w:ind w:left="3780" w:hanging="420"/>
+      </w:pPr>
+    </w:lvl>
+    <w:lvl w:ilvl="8" w:tplc="0409001B" w:tentative="1">
+      <w:start w:val="1"/>
+      <w:numFmt w:val="lowerRoman"/>
+      <w:lvlText w:val="%9."/>
+      <w:lvlJc w:val="right"/>
+      <w:pPr>
+        <w:ind w:left="4200" w:hanging="420"/>
+      </w:pPr>
+    </w:lvl>
+  </w:abstractNum>
+  <w:abstractNum w:abstractNumId="4" w15:restartNumberingAfterBreak="0">
     <w:nsid w:val="46EE59B8"/>
     <w:multiLevelType w:val="hybridMultilevel"/>
     <w:tmpl w:val="EF8A40B2"/>
@@ -5963,7 +7280,7 @@
       </w:pPr>
     </w:lvl>
   </w:abstractNum>
-  <w:abstractNum w:abstractNumId="4" w15:restartNumberingAfterBreak="0">
+  <w:abstractNum w:abstractNumId="5" w15:restartNumberingAfterBreak="0">
     <w:nsid w:val="4B87342B"/>
     <w:multiLevelType w:val="hybridMultilevel"/>
     <w:tmpl w:val="C7E09682"/>
@@ -6052,7 +7369,7 @@
       </w:pPr>
     </w:lvl>
   </w:abstractNum>
-  <w:abstractNum w:abstractNumId="5" w15:restartNumberingAfterBreak="0">
+  <w:abstractNum w:abstractNumId="6" w15:restartNumberingAfterBreak="0">
     <w:nsid w:val="6B695AA9"/>
     <w:multiLevelType w:val="hybridMultilevel"/>
     <w:tmpl w:val="32EC052A"/>
@@ -6141,23 +7458,118 @@
       </w:pPr>
     </w:lvl>
   </w:abstractNum>
+  <w:abstractNum w:abstractNumId="7" w15:restartNumberingAfterBreak="0">
+    <w:nsid w:val="6E76054F"/>
+    <w:multiLevelType w:val="hybridMultilevel"/>
+    <w:tmpl w:val="DF3EEB88"/>
+    <w:lvl w:ilvl="0" w:tplc="BB24DFCA">
+      <w:start w:val="1"/>
+      <w:numFmt w:val="decimal"/>
+      <w:lvlText w:val="%1）"/>
+      <w:lvlJc w:val="left"/>
+      <w:pPr>
+        <w:ind w:left="840" w:hanging="360"/>
+      </w:pPr>
+      <w:rPr>
+        <w:rFonts w:hint="default"/>
+      </w:rPr>
+    </w:lvl>
+    <w:lvl w:ilvl="1" w:tplc="04090019" w:tentative="1">
+      <w:start w:val="1"/>
+      <w:numFmt w:val="lowerLetter"/>
+      <w:lvlText w:val="%2)"/>
+      <w:lvlJc w:val="left"/>
+      <w:pPr>
+        <w:ind w:left="1320" w:hanging="420"/>
+      </w:pPr>
+    </w:lvl>
+    <w:lvl w:ilvl="2" w:tplc="0409001B" w:tentative="1">
+      <w:start w:val="1"/>
+      <w:numFmt w:val="lowerRoman"/>
+      <w:lvlText w:val="%3."/>
+      <w:lvlJc w:val="right"/>
+      <w:pPr>
+        <w:ind w:left="1740" w:hanging="420"/>
+      </w:pPr>
+    </w:lvl>
+    <w:lvl w:ilvl="3" w:tplc="0409000F" w:tentative="1">
+      <w:start w:val="1"/>
+      <w:numFmt w:val="decimal"/>
+      <w:lvlText w:val="%4."/>
+      <w:lvlJc w:val="left"/>
+      <w:pPr>
+        <w:ind w:left="2160" w:hanging="420"/>
+      </w:pPr>
+    </w:lvl>
+    <w:lvl w:ilvl="4" w:tplc="04090019" w:tentative="1">
+      <w:start w:val="1"/>
+      <w:numFmt w:val="lowerLetter"/>
+      <w:lvlText w:val="%5)"/>
+      <w:lvlJc w:val="left"/>
+      <w:pPr>
+        <w:ind w:left="2580" w:hanging="420"/>
+      </w:pPr>
+    </w:lvl>
+    <w:lvl w:ilvl="5" w:tplc="0409001B" w:tentative="1">
+      <w:start w:val="1"/>
+      <w:numFmt w:val="lowerRoman"/>
+      <w:lvlText w:val="%6."/>
+      <w:lvlJc w:val="right"/>
+      <w:pPr>
+        <w:ind w:left="3000" w:hanging="420"/>
+      </w:pPr>
+    </w:lvl>
+    <w:lvl w:ilvl="6" w:tplc="0409000F" w:tentative="1">
+      <w:start w:val="1"/>
+      <w:numFmt w:val="decimal"/>
+      <w:lvlText w:val="%7."/>
+      <w:lvlJc w:val="left"/>
+      <w:pPr>
+        <w:ind w:left="3420" w:hanging="420"/>
+      </w:pPr>
+    </w:lvl>
+    <w:lvl w:ilvl="7" w:tplc="04090019" w:tentative="1">
+      <w:start w:val="1"/>
+      <w:numFmt w:val="lowerLetter"/>
+      <w:lvlText w:val="%8)"/>
+      <w:lvlJc w:val="left"/>
+      <w:pPr>
+        <w:ind w:left="3840" w:hanging="420"/>
+      </w:pPr>
+    </w:lvl>
+    <w:lvl w:ilvl="8" w:tplc="0409001B" w:tentative="1">
+      <w:start w:val="1"/>
+      <w:numFmt w:val="lowerRoman"/>
+      <w:lvlText w:val="%9."/>
+      <w:lvlJc w:val="right"/>
+      <w:pPr>
+        <w:ind w:left="4260" w:hanging="420"/>
+      </w:pPr>
+    </w:lvl>
+  </w:abstractNum>
   <w:num w:numId="1">
     <w:abstractNumId w:val="1"/>
   </w:num>
   <w:num w:numId="2">
-    <w:abstractNumId w:val="4"/>
+    <w:abstractNumId w:val="5"/>
   </w:num>
   <w:num w:numId="3">
-    <w:abstractNumId w:val="5"/>
+    <w:abstractNumId w:val="6"/>
   </w:num>
   <w:num w:numId="4">
-    <w:abstractNumId w:val="2"/>
+    <w:abstractNumId w:val="3"/>
   </w:num>
   <w:num w:numId="5">
     <w:abstractNumId w:val="0"/>
   </w:num>
   <w:num w:numId="6">
-    <w:abstractNumId w:val="3"/>
+    <w:abstractNumId w:val="4"/>
+  </w:num>
+  <w:num w:numId="7">
+    <w:abstractNumId w:val="7"/>
+  </w:num>
+  <w:num w:numId="8">
+    <w:abstractNumId w:val="2"/>
   </w:num>
 </w:numbering>
 </file>
@@ -6736,6 +8148,22 @@
       <w:szCs w:val="24"/>
     </w:rPr>
   </w:style>
+  <w:style w:type="table" w:styleId="a8">
+    <w:name w:val="Table Grid"/>
+    <w:basedOn w:val="a1"/>
+    <w:uiPriority w:val="39"/>
+    <w:rsid w:val="000F4574"/>
+    <w:tblPr>
+      <w:tblBorders>
+        <w:top w:val="single" w:sz="4" w:space="0" w:color="auto"/>
+        <w:left w:val="single" w:sz="4" w:space="0" w:color="auto"/>
+        <w:bottom w:val="single" w:sz="4" w:space="0" w:color="auto"/>
+        <w:right w:val="single" w:sz="4" w:space="0" w:color="auto"/>
+        <w:insideH w:val="single" w:sz="4" w:space="0" w:color="auto"/>
+        <w:insideV w:val="single" w:sz="4" w:space="0" w:color="auto"/>
+      </w:tblBorders>
+    </w:tblPr>
+  </w:style>
 </w:styles>
 </file>
 

</xml_diff>